<commit_message>
minor(?) edits to MS
</commit_message>
<xml_diff>
--- a/ms-2025-09-28.docx
+++ b/ms-2025-09-28.docx
@@ -820,21 +820,7 @@
         <w:rPr>
           <w:rStyle w:val="normalfirstChar"/>
         </w:rPr>
-        <w:t xml:space="preserve">(Davies et al. 2017; Cooper et al. 2010; </w:t>
-      </w:r>
-      <w:proofErr w:type="spellStart"/>
-      <w:r>
-        <w:rPr>
-          <w:rStyle w:val="normalfirstChar"/>
-        </w:rPr>
-        <w:t>Grolleman</w:t>
-      </w:r>
-      <w:proofErr w:type="spellEnd"/>
-      <w:r>
-        <w:rPr>
-          <w:rStyle w:val="normalfirstChar"/>
-        </w:rPr>
-        <w:t xml:space="preserve"> et al. 2019</w:t>
+        <w:t>(Davies et al. 2017; Cooper et al. 2010; Grolleman et al. 2019</w:t>
       </w:r>
       <w:r>
         <w:rPr>
@@ -897,15 +883,7 @@
         <w:fldChar w:fldCharType="separate"/>
       </w:r>
       <w:r>
-        <w:t xml:space="preserve">(Alexandrov et al. 2016; Ng et al. 2017; </w:t>
-      </w:r>
-      <w:proofErr w:type="spellStart"/>
-      <w:r>
-        <w:t>Dziubańska-Kusibab</w:t>
-      </w:r>
-      <w:proofErr w:type="spellEnd"/>
-      <w:r>
-        <w:t xml:space="preserve"> et al. 2020; Boot et al. 2020)</w:t>
+        <w:t>(Alexandrov et al. 2016; Ng et al. 2017; Dziubańska-Kusibab et al. 2020; Boot et al. 2020)</w:t>
       </w:r>
       <w:r>
         <w:fldChar w:fldCharType="end"/>
@@ -1002,23 +980,7 @@
         <w:fldChar w:fldCharType="separate"/>
       </w:r>
       <w:r>
-        <w:t xml:space="preserve">(Boot et al. 2018; Huang et al. 2017; </w:t>
-      </w:r>
-      <w:proofErr w:type="spellStart"/>
-      <w:r>
-        <w:t>Kucab</w:t>
-      </w:r>
-      <w:proofErr w:type="spellEnd"/>
-      <w:r>
-        <w:t xml:space="preserve"> et al. 2019; </w:t>
-      </w:r>
-      <w:proofErr w:type="spellStart"/>
-      <w:r>
-        <w:t>Caipa</w:t>
-      </w:r>
-      <w:proofErr w:type="spellEnd"/>
-      <w:r>
-        <w:t xml:space="preserve"> Garcia et al. 2024; Riva et al. 2020)</w:t>
+        <w:t>(Boot et al. 2018; Huang et al. 2017; Kucab et al. 2019; Caipa Garcia et al. 2024; Riva et al. 2020)</w:t>
       </w:r>
       <w:r>
         <w:fldChar w:fldCharType="end"/>
@@ -1100,7 +1062,7 @@
         <w:t>.</w:t>
       </w:r>
       <w:r>
-        <w:t xml:space="preserve">  Subsequent analysis revealed that this SBS signature was also present in bladder, kidney, and liver cancers</w:t>
+        <w:t xml:space="preserve"> Subsequent analysis revealed that this SBS signature was also present in bladder, kidney, and liver cancers</w:t>
       </w:r>
       <w:r>
         <w:rPr>
@@ -5572,15 +5534,7 @@
         <w:fldChar w:fldCharType="separate"/>
       </w:r>
       <w:r>
-        <w:t xml:space="preserve">(Jin et al. 2024; Koh et al. 2025; </w:t>
-      </w:r>
-      <w:proofErr w:type="spellStart"/>
-      <w:r>
-        <w:t>Reijns</w:t>
-      </w:r>
-      <w:proofErr w:type="spellEnd"/>
-      <w:r>
-        <w:t xml:space="preserve"> et al. 2022)</w:t>
+        <w:t>(Jin et al. 2024; Koh et al. 2025; Reijns et al. 2022)</w:t>
       </w:r>
       <w:r>
         <w:fldChar w:fldCharType="end"/>
@@ -9784,23 +9738,7 @@
         <w:pStyle w:val="Bibliography"/>
       </w:pPr>
       <w:r>
-        <w:t xml:space="preserve">Alexandrov, Ludmil B., </w:t>
-      </w:r>
-      <w:proofErr w:type="spellStart"/>
-      <w:r>
-        <w:t>Jaegil</w:t>
-      </w:r>
-      <w:proofErr w:type="spellEnd"/>
-      <w:r>
-        <w:t xml:space="preserve"> Kim, Nicholas J. </w:t>
-      </w:r>
-      <w:proofErr w:type="spellStart"/>
-      <w:r>
-        <w:t>Haradhvala</w:t>
-      </w:r>
-      <w:proofErr w:type="spellEnd"/>
-      <w:r>
-        <w:t xml:space="preserve">, et al. 2020. ‘The Repertoire of Mutational Signatures in Human Cancer’. </w:t>
+        <w:t xml:space="preserve">Alexandrov, Ludmil B., Jaegil Kim, Nicholas J. Haradhvala, et al. 2020. ‘The Repertoire of Mutational Signatures in Human Cancer’. </w:t>
       </w:r>
       <w:r>
         <w:rPr>
@@ -9818,23 +9756,7 @@
         <w:pStyle w:val="Bibliography"/>
       </w:pPr>
       <w:r>
-        <w:t>Alexandrov, Ludmil B, Serena Nik-</w:t>
-      </w:r>
-      <w:proofErr w:type="spellStart"/>
-      <w:r>
-        <w:t>zainal</w:t>
-      </w:r>
-      <w:proofErr w:type="spellEnd"/>
-      <w:r>
-        <w:t xml:space="preserve">, David C Wedge, and Samuel </w:t>
-      </w:r>
-      <w:proofErr w:type="gramStart"/>
-      <w:r>
-        <w:t>A</w:t>
-      </w:r>
-      <w:proofErr w:type="gramEnd"/>
-      <w:r>
-        <w:t xml:space="preserve"> J R Aparicio. 2014. </w:t>
+        <w:t xml:space="preserve">Alexandrov, Ludmil B, Serena Nik-zainal, David C Wedge, and Samuel A J R Aparicio. 2014. </w:t>
       </w:r>
       <w:r>
         <w:rPr>
@@ -9905,37 +9827,8 @@
       <w:pPr>
         <w:pStyle w:val="Bibliography"/>
       </w:pPr>
-      <w:proofErr w:type="spellStart"/>
-      <w:r>
-        <w:t>Caipa</w:t>
-      </w:r>
-      <w:proofErr w:type="spellEnd"/>
-      <w:r>
-        <w:t xml:space="preserve"> Garcia, Angela L., Jill E. </w:t>
-      </w:r>
-      <w:proofErr w:type="spellStart"/>
-      <w:r>
-        <w:t>Kucab</w:t>
-      </w:r>
-      <w:proofErr w:type="spellEnd"/>
-      <w:r>
-        <w:t xml:space="preserve">, </w:t>
-      </w:r>
-      <w:proofErr w:type="spellStart"/>
-      <w:r>
-        <w:t>Halh</w:t>
-      </w:r>
-      <w:proofErr w:type="spellEnd"/>
-      <w:r>
-        <w:t xml:space="preserve"> Al-</w:t>
-      </w:r>
-      <w:proofErr w:type="spellStart"/>
-      <w:r>
-        <w:t>Serori</w:t>
-      </w:r>
-      <w:proofErr w:type="spellEnd"/>
-      <w:r>
-        <w:t xml:space="preserve">, et al. 2024. ‘Tissue Organoid Cultures Metabolize Dietary Carcinogens Proficiently and Are Effective Models for DNA Adduct Formation’. </w:t>
+      <w:r>
+        <w:t xml:space="preserve">Caipa Garcia, Angela L., Jill E. Kucab, Halh Al-Serori, et al. 2024. ‘Tissue Organoid Cultures Metabolize Dietary Carcinogens Proficiently and Are Effective Models for DNA Adduct Formation’. </w:t>
       </w:r>
       <w:r>
         <w:rPr>
@@ -9953,15 +9846,7 @@
         <w:pStyle w:val="Bibliography"/>
       </w:pPr>
       <w:r>
-        <w:t xml:space="preserve">Chen, Lei, Chong Zhang, </w:t>
-      </w:r>
-      <w:proofErr w:type="spellStart"/>
-      <w:r>
-        <w:t>Ruidong</w:t>
-      </w:r>
-      <w:proofErr w:type="spellEnd"/>
-      <w:r>
-        <w:t xml:space="preserve"> Xue, et al. 2024. ‘Deep Whole-Genome Analysis of 494 Hepatocellular Carcinomas’. </w:t>
+        <w:t xml:space="preserve">Chen, Lei, Chong Zhang, Ruidong Xue, et al. 2024. ‘Deep Whole-Genome Analysis of 494 Hepatocellular Carcinomas’. </w:t>
       </w:r>
       <w:r>
         <w:rPr>
@@ -9979,23 +9864,7 @@
         <w:pStyle w:val="Bibliography"/>
       </w:pPr>
       <w:r>
-        <w:t xml:space="preserve">Cho, Jang-Eun, </w:t>
-      </w:r>
-      <w:proofErr w:type="spellStart"/>
-      <w:r>
-        <w:t>Nayun</w:t>
-      </w:r>
-      <w:proofErr w:type="spellEnd"/>
-      <w:r>
-        <w:t xml:space="preserve"> Kim, Yue C. Li, and Sue Jinks-Robertson. </w:t>
-      </w:r>
-      <w:proofErr w:type="gramStart"/>
-      <w:r>
-        <w:t>2013. ‘</w:t>
-      </w:r>
-      <w:proofErr w:type="gramEnd"/>
-      <w:r>
-        <w:t xml:space="preserve">Two Distinct Mechanisms of Topoisomerase 1-Dependent Mutagenesis in Yeast’. </w:t>
+        <w:t xml:space="preserve">Cho, Jang-Eun, Nayun Kim, Yue C. Li, and Sue Jinks-Robertson. 2013. ‘Two Distinct Mechanisms of Topoisomerase 1-Dependent Mutagenesis in Yeast’. </w:t>
       </w:r>
       <w:r>
         <w:rPr>
@@ -10013,15 +9882,7 @@
         <w:pStyle w:val="Bibliography"/>
       </w:pPr>
       <w:r>
-        <w:t xml:space="preserve">Cooper, David N, Matthew Mort, Peter D Stenson, Edward V Ball, and Nadia A </w:t>
-      </w:r>
-      <w:proofErr w:type="spellStart"/>
-      <w:r>
-        <w:t>Chuzhanova</w:t>
-      </w:r>
-      <w:proofErr w:type="spellEnd"/>
-      <w:r>
-        <w:t xml:space="preserve">. 2010. </w:t>
+        <w:t xml:space="preserve">Cooper, David N, Matthew Mort, Peter D Stenson, Edward V Ball, and Nadia A Chuzhanova. 2010. </w:t>
       </w:r>
       <w:r>
         <w:rPr>
@@ -10036,23 +9897,7 @@
           <w:iCs/>
         </w:rPr>
         <w:lastRenderedPageBreak/>
-        <w:t xml:space="preserve">Mutations Causing Human Inherited Disease in </w:t>
-      </w:r>
-      <w:proofErr w:type="spellStart"/>
-      <w:r>
-        <w:rPr>
-          <w:i/>
-          <w:iCs/>
-        </w:rPr>
-        <w:t>CpNpG</w:t>
-      </w:r>
-      <w:proofErr w:type="spellEnd"/>
-      <w:r>
-        <w:rPr>
-          <w:i/>
-          <w:iCs/>
-        </w:rPr>
-        <w:t xml:space="preserve"> Trinucleotides, as Well as in CpG Dinucleotides</w:t>
+        <w:t>Mutations Causing Human Inherited Disease in CpNpG Trinucleotides, as Well as in CpG Dinucleotides</w:t>
       </w:r>
       <w:r>
         <w:t>. http://www.hgmd.org.</w:t>
@@ -10063,15 +9908,7 @@
         <w:pStyle w:val="Bibliography"/>
       </w:pPr>
       <w:r>
-        <w:t xml:space="preserve">Davies, Helen, Dominik </w:t>
-      </w:r>
-      <w:proofErr w:type="spellStart"/>
-      <w:r>
-        <w:t>Glodzik</w:t>
-      </w:r>
-      <w:proofErr w:type="spellEnd"/>
-      <w:r>
-        <w:t xml:space="preserve">, Sandro Morganella, et al. 2017. ‘HRDetect Is a Predictor of BRCA1 and BRCA2 Deficiency Based on Mutational Signatures’. </w:t>
+        <w:t xml:space="preserve">Davies, Helen, Dominik Glodzik, Sandro Morganella, et al. 2017. ‘HRDetect Is a Predictor of BRCA1 and BRCA2 Deficiency Based on Mutational Signatures’. </w:t>
       </w:r>
       <w:r>
         <w:rPr>
@@ -10089,23 +9926,7 @@
         <w:pStyle w:val="Bibliography"/>
       </w:pPr>
       <w:r>
-        <w:t xml:space="preserve">Degasperi, Andrea, </w:t>
-      </w:r>
-      <w:proofErr w:type="spellStart"/>
-      <w:r>
-        <w:t>Xueqing</w:t>
-      </w:r>
-      <w:proofErr w:type="spellEnd"/>
-      <w:r>
-        <w:t xml:space="preserve"> Zou, </w:t>
-      </w:r>
-      <w:proofErr w:type="spellStart"/>
-      <w:r>
-        <w:t>Tauanne</w:t>
-      </w:r>
-      <w:proofErr w:type="spellEnd"/>
-      <w:r>
-        <w:t xml:space="preserve"> Dias Amarante, et al. 2022. ‘Substitution Mutational Signatures in Whole-Genome–Sequenced Cancers in the UK Population’. </w:t>
+        <w:t xml:space="preserve">Degasperi, Andrea, Xueqing Zou, Tauanne Dias Amarante, et al. 2022. ‘Substitution Mutational Signatures in Whole-Genome–Sequenced Cancers in the UK Population’. </w:t>
       </w:r>
       <w:r>
         <w:rPr>
@@ -10140,21 +9961,8 @@
       <w:pPr>
         <w:pStyle w:val="Bibliography"/>
       </w:pPr>
-      <w:proofErr w:type="spellStart"/>
-      <w:r>
-        <w:t>Grolleman</w:t>
-      </w:r>
-      <w:proofErr w:type="spellEnd"/>
-      <w:r>
-        <w:t xml:space="preserve">, Judith E., Richarda M. de </w:t>
-      </w:r>
-      <w:proofErr w:type="spellStart"/>
-      <w:r>
-        <w:t>Voer</w:t>
-      </w:r>
-      <w:proofErr w:type="spellEnd"/>
-      <w:r>
-        <w:t xml:space="preserve">, Fadwa A. Elsayed, et al. 2019. ‘Mutational Signature Analysis Reveals NTHL1 Deficiency to Cause a Multi-Tumor Phenotype’. </w:t>
+      <w:r>
+        <w:t xml:space="preserve">Grolleman, Judith E., Richarda M. de Voer, Fadwa A. Elsayed, et al. 2019. ‘Mutational Signature Analysis Reveals NTHL1 Deficiency to Cause a Multi-Tumor Phenotype’. </w:t>
       </w:r>
       <w:r>
         <w:rPr>
@@ -10190,15 +9998,7 @@
         <w:pStyle w:val="Bibliography"/>
       </w:pPr>
       <w:r>
-        <w:t xml:space="preserve">Huang, Mi Ni, Willie Yu, Wei </w:t>
-      </w:r>
-      <w:proofErr w:type="spellStart"/>
-      <w:r>
-        <w:t>Wei</w:t>
-      </w:r>
-      <w:proofErr w:type="spellEnd"/>
-      <w:r>
-        <w:t xml:space="preserve"> Teoh, et al. 2017. ‘Genome-Scale Mutational Signatures of Aflatoxin in Cells, Mice, and Human Tumors’. </w:t>
+        <w:t xml:space="preserve">Huang, Mi Ni, Willie Yu, Wei Wei Teoh, et al. 2017. ‘Genome-Scale Mutational Signatures of Aflatoxin in Cells, Mice, and Human Tumors’. </w:t>
       </w:r>
       <w:r>
         <w:rPr>
@@ -10216,28 +10016,7 @@
         <w:pStyle w:val="Bibliography"/>
       </w:pPr>
       <w:r>
-        <w:t xml:space="preserve">Huang, Mini, John R. McPherson, Ioana </w:t>
-      </w:r>
-      <w:proofErr w:type="spellStart"/>
-      <w:r>
-        <w:t>Cutcutache</w:t>
-      </w:r>
-      <w:proofErr w:type="spellEnd"/>
-      <w:r>
-        <w:t xml:space="preserve">, Bin Tean Teh, Patrick Tan, and Steven G. Rozen. </w:t>
-      </w:r>
-      <w:proofErr w:type="gramStart"/>
-      <w:r>
-        <w:t>2015. ‘</w:t>
-      </w:r>
-      <w:proofErr w:type="spellStart"/>
-      <w:proofErr w:type="gramEnd"/>
-      <w:r>
-        <w:t>MSIseq</w:t>
-      </w:r>
-      <w:proofErr w:type="spellEnd"/>
-      <w:r>
-        <w:t xml:space="preserve">: Software for Assessing Microsatellite Instability from Catalogs of Somatic Mutations’. </w:t>
+        <w:t xml:space="preserve">Huang, Mini, John R. McPherson, Ioana Cutcutache, Bin Tean Teh, Patrick Tan, and Steven G. Rozen. 2015. ‘MSIseq: Software for Assessing Microsatellite Instability from Catalogs of Somatic Mutations’. </w:t>
       </w:r>
       <w:r>
         <w:rPr>
@@ -10255,17 +10034,7 @@
         <w:pStyle w:val="Bibliography"/>
       </w:pPr>
       <w:r>
-        <w:t xml:space="preserve">Islam, S. </w:t>
-      </w:r>
-      <w:proofErr w:type="spellStart"/>
-      <w:proofErr w:type="gramStart"/>
-      <w:r>
-        <w:t>M.Ashiqul</w:t>
-      </w:r>
-      <w:proofErr w:type="spellEnd"/>
-      <w:proofErr w:type="gramEnd"/>
-      <w:r>
-        <w:t xml:space="preserve">, Marcos Díaz-Gay, Yang Wu, et al. 2022. ‘Uncovering Novel Mutational Signatures by de Novo Extraction with SigProfilerExtractor’. </w:t>
+        <w:t xml:space="preserve">Islam, S. M.Ashiqul, Marcos Díaz-Gay, Yang Wu, et al. 2022. ‘Uncovering Novel Mutational Signatures by de Novo Extraction with SigProfilerExtractor’. </w:t>
       </w:r>
       <w:r>
         <w:rPr>
@@ -10283,17 +10052,8 @@
         <w:pStyle w:val="Bibliography"/>
       </w:pPr>
       <w:r>
-        <w:t xml:space="preserve">Jiang, Nanhai, Yang Wu, and Steven G Rozen. </w:t>
-      </w:r>
-      <w:proofErr w:type="gramStart"/>
-      <w:r>
-        <w:t>2024. ‘</w:t>
-      </w:r>
-      <w:proofErr w:type="gramEnd"/>
-      <w:r>
-        <w:t xml:space="preserve">A New Approach to the Challenging Problem of Mutational Signature Attribution’. </w:t>
-      </w:r>
-      <w:proofErr w:type="spellStart"/>
+        <w:t xml:space="preserve">Jiang, Nanhai, Yang Wu, and Steven G Rozen. 2024. ‘A New Approach to the Challenging Problem of Mutational Signature Attribution’. </w:t>
+      </w:r>
       <w:r>
         <w:rPr>
           <w:i/>
@@ -10301,7 +10061,6 @@
         </w:rPr>
         <w:t>bioRxiv</w:t>
       </w:r>
-      <w:proofErr w:type="spellEnd"/>
       <w:r>
         <w:t>, ahead of print. https://doi.org/10.1101/2024.05.20.594967.</w:t>
       </w:r>
@@ -10311,15 +10070,7 @@
         <w:pStyle w:val="Bibliography"/>
       </w:pPr>
       <w:r>
-        <w:t xml:space="preserve">Jin, Hu, Doga C. </w:t>
-      </w:r>
-      <w:proofErr w:type="spellStart"/>
-      <w:r>
-        <w:t>Gulhan</w:t>
-      </w:r>
-      <w:proofErr w:type="spellEnd"/>
-      <w:r>
-        <w:t xml:space="preserve">, Benedikt Geiger, et al. 2024. ‘Accurate and Sensitive Mutational Signature Analysis with MuSiCal’. </w:t>
+        <w:t xml:space="preserve">Jin, Hu, Doga C. Gulhan, Benedikt Geiger, et al. 2024. ‘Accurate and Sensitive Mutational Signature Analysis with MuSiCal’. </w:t>
       </w:r>
       <w:r>
         <w:rPr>
@@ -10356,15 +10107,7 @@
       </w:pPr>
       <w:r>
         <w:lastRenderedPageBreak/>
-        <w:t xml:space="preserve">Koh, Gene Ching Chiek, Arjun Scott Nanda, Giuseppe Rinaldi, et al. 2025. ‘A Redefined </w:t>
-      </w:r>
-      <w:proofErr w:type="spellStart"/>
-      <w:r>
-        <w:t>InDel</w:t>
-      </w:r>
-      <w:proofErr w:type="spellEnd"/>
-      <w:r>
-        <w:t xml:space="preserve"> Taxonomy Provides Insights into Mutational Signatures’. </w:t>
+        <w:t xml:space="preserve">Koh, Gene Ching Chiek, Arjun Scott Nanda, Giuseppe Rinaldi, et al. 2025. ‘A Redefined InDel Taxonomy Provides Insights into Mutational Signatures’. </w:t>
       </w:r>
       <w:r>
         <w:rPr>
@@ -10381,29 +10124,8 @@
       <w:pPr>
         <w:pStyle w:val="Bibliography"/>
       </w:pPr>
-      <w:proofErr w:type="spellStart"/>
-      <w:r>
-        <w:t>Kucab</w:t>
-      </w:r>
-      <w:proofErr w:type="spellEnd"/>
-      <w:r>
-        <w:t xml:space="preserve">, Jill E., </w:t>
-      </w:r>
-      <w:proofErr w:type="spellStart"/>
-      <w:r>
-        <w:t>Xueqing</w:t>
-      </w:r>
-      <w:proofErr w:type="spellEnd"/>
-      <w:r>
-        <w:t xml:space="preserve"> Zou, Sandro </w:t>
-      </w:r>
-      <w:proofErr w:type="spellStart"/>
-      <w:r>
-        <w:t>Morganella</w:t>
-      </w:r>
-      <w:proofErr w:type="spellEnd"/>
-      <w:r>
-        <w:t xml:space="preserve">, et al. 2019. ‘A Compendium of Mutational Signatures of Environmental Agents’. </w:t>
+      <w:r>
+        <w:t xml:space="preserve">Kucab, Jill E., Xueqing Zou, Sandro Morganella, et al. 2019. ‘A Compendium of Mutational Signatures of Environmental Agents’. </w:t>
       </w:r>
       <w:r>
         <w:rPr>
@@ -10421,15 +10143,7 @@
         <w:pStyle w:val="Bibliography"/>
       </w:pPr>
       <w:r>
-        <w:t xml:space="preserve">Lippert, Malcolm J., </w:t>
-      </w:r>
-      <w:proofErr w:type="spellStart"/>
-      <w:r>
-        <w:t>Nayun</w:t>
-      </w:r>
-      <w:proofErr w:type="spellEnd"/>
-      <w:r>
-        <w:t xml:space="preserve"> Kim, Jang-Eun Cho, et al. 2011. ‘Role for Topoisomerase 1 in Transcription-Associated Mutagenesis in Yeast’. </w:t>
+        <w:t xml:space="preserve">Lippert, Malcolm J., Nayun Kim, Jang-Eun Cho, et al. 2011. ‘Role for Topoisomerase 1 in Transcription-Associated Mutagenesis in Yeast’. </w:t>
       </w:r>
       <w:r>
         <w:rPr>
@@ -10447,15 +10161,7 @@
         <w:pStyle w:val="Bibliography"/>
       </w:pPr>
       <w:r>
-        <w:t xml:space="preserve">Liu, Mo, Yang Wu, Nanhai Jiang, Arnoud Boot, and Steven G Rozen. </w:t>
-      </w:r>
-      <w:proofErr w:type="gramStart"/>
-      <w:r>
-        <w:t>2023. ‘</w:t>
-      </w:r>
-      <w:proofErr w:type="gramEnd"/>
-      <w:r>
-        <w:t xml:space="preserve">mSigHdp: Hierarchical Dirichlet Process Mixture Modeling for Mutational Signature Discovery’. </w:t>
+        <w:t xml:space="preserve">Liu, Mo, Yang Wu, Nanhai Jiang, Arnoud Boot, and Steven G Rozen. 2023. ‘mSigHdp: Hierarchical Dirichlet Process Mixture Modeling for Mutational Signature Discovery’. </w:t>
       </w:r>
       <w:r>
         <w:rPr>
@@ -10473,23 +10179,7 @@
         <w:pStyle w:val="Bibliography"/>
       </w:pPr>
       <w:r>
-        <w:t xml:space="preserve">Martínez-Jiménez, Francisco, Ali </w:t>
-      </w:r>
-      <w:proofErr w:type="spellStart"/>
-      <w:r>
-        <w:t>Movasati</w:t>
-      </w:r>
-      <w:proofErr w:type="spellEnd"/>
-      <w:r>
-        <w:t xml:space="preserve">, Sascha Remy Brunner, et al. 2023. ‘Pan-Cancer Whole-Genome Comparison of Primary and Metastatic Solid </w:t>
-      </w:r>
-      <w:proofErr w:type="spellStart"/>
-      <w:r>
-        <w:t>Tumours</w:t>
-      </w:r>
-      <w:proofErr w:type="spellEnd"/>
-      <w:r>
-        <w:t xml:space="preserve">’. </w:t>
+        <w:t xml:space="preserve">Martínez-Jiménez, Francisco, Ali Movasati, Sascha Remy Brunner, et al. 2023. ‘Pan-Cancer Whole-Genome Comparison of Primary and Metastatic Solid Tumours’. </w:t>
       </w:r>
       <w:r>
         <w:rPr>
@@ -10579,15 +10269,7 @@
         <w:pStyle w:val="Bibliography"/>
       </w:pPr>
       <w:r>
-        <w:t xml:space="preserve">Ramlee, Muhammad Khairul, </w:t>
-      </w:r>
-      <w:proofErr w:type="spellStart"/>
-      <w:r>
-        <w:t>Tingdong</w:t>
-      </w:r>
-      <w:proofErr w:type="spellEnd"/>
-      <w:r>
-        <w:t xml:space="preserve"> Yan, Alice M. S. Cheung, Charles T. H. Chuah, and Shang Li. 2015. ‘High-Throughput Genotyping of CRISPR/Cas9-Mediated Mutants Using Fluorescent PCR-Capillary Gel Electrophoresis’. </w:t>
+        <w:t xml:space="preserve">Ramlee, Muhammad Khairul, Tingdong Yan, Alice M. S. Cheung, Charles T. H. Chuah, and Shang Li. 2015. ‘High-Throughput Genotyping of CRISPR/Cas9-Mediated Mutants Using Fluorescent PCR-Capillary Gel Electrophoresis’. </w:t>
       </w:r>
       <w:r>
         <w:rPr>
@@ -10604,13 +10286,8 @@
       <w:pPr>
         <w:pStyle w:val="Bibliography"/>
       </w:pPr>
-      <w:proofErr w:type="spellStart"/>
-      <w:r>
-        <w:t>Reijns</w:t>
-      </w:r>
-      <w:proofErr w:type="spellEnd"/>
-      <w:r>
-        <w:t xml:space="preserve">, Martin A. M., David A. Parry, Thomas C. Williams, et al. 2022. ‘Signatures of TOP1 Transcription-Associated Mutagenesis in Cancer and Germline’. </w:t>
+      <w:r>
+        <w:t xml:space="preserve">Reijns, Martin A. M., David A. Parry, Thomas C. Williams, et al. 2022. ‘Signatures of TOP1 Transcription-Associated Mutagenesis in Cancer and Germline’. </w:t>
       </w:r>
       <w:r>
         <w:rPr>
@@ -10629,15 +10306,7 @@
       </w:pPr>
       <w:r>
         <w:lastRenderedPageBreak/>
-        <w:t xml:space="preserve">Riva, Laura, Arun R. </w:t>
-      </w:r>
-      <w:proofErr w:type="spellStart"/>
-      <w:r>
-        <w:t>Pandiri</w:t>
-      </w:r>
-      <w:proofErr w:type="spellEnd"/>
-      <w:r>
-        <w:t xml:space="preserve">, Yun Rose Li, et al. 2020. ‘The Mutational Signature Profile of Known and Suspected Human Carcinogens in Mice’. </w:t>
+        <w:t xml:space="preserve">Riva, Laura, Arun R. Pandiri, Yun Rose Li, et al. 2020. ‘The Mutational Signature Profile of Known and Suspected Human Carcinogens in Mice’. </w:t>
       </w:r>
       <w:r>
         <w:rPr>
@@ -10655,15 +10324,7 @@
         <w:pStyle w:val="Bibliography"/>
       </w:pPr>
       <w:r>
-        <w:t xml:space="preserve">Takahashi, Diane T., </w:t>
-      </w:r>
-      <w:proofErr w:type="spellStart"/>
-      <w:r>
-        <w:t>Guenaelle</w:t>
-      </w:r>
-      <w:proofErr w:type="spellEnd"/>
-      <w:r>
-        <w:t xml:space="preserve"> Burguiere-Slezak, Patricia Auffret Van Der Kemp, and Serge Boiteux. 2011. ‘Topoisomerase 1 Provokes the Formation of Short Deletions in Repeated Sequences upon High Transcription in            </w:t>
+        <w:t xml:space="preserve">Takahashi, Diane T., Guenaelle Burguiere-Slezak, Patricia Auffret Van Der Kemp, and Serge Boiteux. 2011. ‘Topoisomerase 1 Provokes the Formation of Short Deletions in Repeated Sequences upon High Transcription in            </w:t>
       </w:r>
       <w:r>
         <w:rPr>
@@ -11828,6 +11489,7 @@
   <w:style w:type="character" w:default="1" w:styleId="DefaultParagraphFont">
     <w:name w:val="Default Paragraph Font"/>
     <w:uiPriority w:val="1"/>
+    <w:semiHidden/>
     <w:unhideWhenUsed/>
   </w:style>
   <w:style w:type="table" w:default="1" w:styleId="TableNormal">
@@ -12433,6 +12095,7 @@
     <w:rsid w:val="007131D0"/>
     <w:rsid w:val="007134EB"/>
     <w:rsid w:val="007211AB"/>
+    <w:rsid w:val="00732CB4"/>
     <w:rsid w:val="00736A43"/>
     <w:rsid w:val="00736F7D"/>
     <w:rsid w:val="00766357"/>
@@ -12460,6 +12123,7 @@
     <w:rsid w:val="00A02748"/>
     <w:rsid w:val="00A10BD8"/>
     <w:rsid w:val="00A43319"/>
+    <w:rsid w:val="00A543E2"/>
     <w:rsid w:val="00A568FE"/>
     <w:rsid w:val="00A757DF"/>
     <w:rsid w:val="00A97ED7"/>
@@ -13277,21 +12941,6 @@
 </file>
 
 <file path=customXml/item1.xml><?xml version="1.0" encoding="utf-8"?>
-<p:properties xmlns:p="http://schemas.microsoft.com/office/2006/metadata/properties" xmlns:xsi="http://www.w3.org/2001/XMLSchema-instance" xmlns:pc="http://schemas.microsoft.com/office/infopath/2007/PartnerControls">
-  <documentManagement/>
-</p:properties>
-</file>
-
-<file path=customXml/item2.xml><?xml version="1.0" encoding="utf-8"?>
-<?mso-contentType ?>
-<FormTemplates xmlns="http://schemas.microsoft.com/sharepoint/v3/contenttype/forms">
-  <Display>DocumentLibraryForm</Display>
-  <Edit>DocumentLibraryForm</Edit>
-  <New>DocumentLibraryForm</New>
-</FormTemplates>
-</file>
-
-<file path=customXml/item3.xml><?xml version="1.0" encoding="utf-8"?>
 <ct:contentTypeSchema xmlns:ct="http://schemas.microsoft.com/office/2006/metadata/contentType" xmlns:ma="http://schemas.microsoft.com/office/2006/metadata/properties/metaAttributes" ct:_="" ma:_="" ma:contentTypeName="Document" ma:contentTypeID="0x010100FF6C6EA79DECA4438CEEEF1B06B7D479" ma:contentTypeVersion="11" ma:contentTypeDescription="Create a new document." ma:contentTypeScope="" ma:versionID="59306fbc696ac60d252eb5d7e9b2f234">
   <xsd:schema xmlns:xsd="http://www.w3.org/2001/XMLSchema" xmlns:xs="http://www.w3.org/2001/XMLSchema" xmlns:p="http://schemas.microsoft.com/office/2006/metadata/properties" xmlns:ns3="785bc66c-0f2f-4b4a-b219-0c59c8aa989f" targetNamespace="http://schemas.microsoft.com/office/2006/metadata/properties" ma:root="true" ma:fieldsID="d992e46d3823da1a4351aec5f2f9f9fb" ns3:_="">
     <xsd:import namespace="785bc66c-0f2f-4b4a-b219-0c59c8aa989f"/>
@@ -13481,28 +13130,26 @@
 </ct:contentTypeSchema>
 </file>
 
+<file path=customXml/item2.xml><?xml version="1.0" encoding="utf-8"?>
+<?mso-contentType ?>
+<FormTemplates xmlns="http://schemas.microsoft.com/sharepoint/v3/contenttype/forms">
+  <Display>DocumentLibraryForm</Display>
+  <Edit>DocumentLibraryForm</Edit>
+  <New>DocumentLibraryForm</New>
+</FormTemplates>
+</file>
+
+<file path=customXml/item3.xml><?xml version="1.0" encoding="utf-8"?>
+<p:properties xmlns:p="http://schemas.microsoft.com/office/2006/metadata/properties" xmlns:xsi="http://www.w3.org/2001/XMLSchema-instance" xmlns:pc="http://schemas.microsoft.com/office/infopath/2007/PartnerControls">
+  <documentManagement/>
+</p:properties>
+</file>
+
 <file path=customXml/item4.xml><?xml version="1.0" encoding="utf-8"?>
 <b:Sources xmlns:b="http://schemas.openxmlformats.org/officeDocument/2006/bibliography" xmlns="http://schemas.openxmlformats.org/officeDocument/2006/bibliography" SelectedStyle="\CHICAGO.XSL" StyleName="Chicago" Version="16"/>
 </file>
 
 <file path=customXml/itemProps1.xml><?xml version="1.0" encoding="utf-8"?>
-<ds:datastoreItem xmlns:ds="http://schemas.openxmlformats.org/officeDocument/2006/customXml" ds:itemID="{7EF22130-B7D7-4BC8-8939-CB3E550FD260}">
-  <ds:schemaRefs>
-    <ds:schemaRef ds:uri="http://schemas.microsoft.com/office/2006/metadata/properties"/>
-    <ds:schemaRef ds:uri="http://schemas.microsoft.com/office/infopath/2007/PartnerControls"/>
-  </ds:schemaRefs>
-</ds:datastoreItem>
-</file>
-
-<file path=customXml/itemProps2.xml><?xml version="1.0" encoding="utf-8"?>
-<ds:datastoreItem xmlns:ds="http://schemas.openxmlformats.org/officeDocument/2006/customXml" ds:itemID="{6DCE581B-9398-4C92-88C6-584968675816}">
-  <ds:schemaRefs>
-    <ds:schemaRef ds:uri="http://schemas.microsoft.com/sharepoint/v3/contenttype/forms"/>
-  </ds:schemaRefs>
-</ds:datastoreItem>
-</file>
-
-<file path=customXml/itemProps3.xml><?xml version="1.0" encoding="utf-8"?>
 <ds:datastoreItem xmlns:ds="http://schemas.openxmlformats.org/officeDocument/2006/customXml" ds:itemID="{E2F9EA07-7443-4F34-A467-8B9C532153C3}">
   <ds:schemaRefs>
     <ds:schemaRef ds:uri="http://schemas.microsoft.com/office/2006/metadata/contentType"/>
@@ -13520,6 +13167,23 @@
 </ds:datastoreItem>
 </file>
 
+<file path=customXml/itemProps2.xml><?xml version="1.0" encoding="utf-8"?>
+<ds:datastoreItem xmlns:ds="http://schemas.openxmlformats.org/officeDocument/2006/customXml" ds:itemID="{6DCE581B-9398-4C92-88C6-584968675816}">
+  <ds:schemaRefs>
+    <ds:schemaRef ds:uri="http://schemas.microsoft.com/sharepoint/v3/contenttype/forms"/>
+  </ds:schemaRefs>
+</ds:datastoreItem>
+</file>
+
+<file path=customXml/itemProps3.xml><?xml version="1.0" encoding="utf-8"?>
+<ds:datastoreItem xmlns:ds="http://schemas.openxmlformats.org/officeDocument/2006/customXml" ds:itemID="{7EF22130-B7D7-4BC8-8939-CB3E550FD260}">
+  <ds:schemaRefs>
+    <ds:schemaRef ds:uri="http://schemas.microsoft.com/office/2006/metadata/properties"/>
+    <ds:schemaRef ds:uri="http://schemas.microsoft.com/office/infopath/2007/PartnerControls"/>
+  </ds:schemaRefs>
+</ds:datastoreItem>
+</file>
+
 <file path=customXml/itemProps4.xml><?xml version="1.0" encoding="utf-8"?>
 <ds:datastoreItem xmlns:ds="http://schemas.openxmlformats.org/officeDocument/2006/customXml" ds:itemID="{551CE2B7-5A74-4FE4-B8D7-B5B70B4EED3B}">
   <ds:schemaRefs>

</xml_diff>